<commit_message>
Double connection with jumper and resistor in one pad solved. Printable file genererated. Ready!!!
</commit_message>
<xml_diff>
--- a/Amplificador_Push_Pull_AB/Doc1.docx
+++ b/Amplificador_Push_Pull_AB/Doc1.docx
@@ -3,8 +3,9 @@
 <w:document xmlns:wpc="http://schemas.microsoft.com/office/word/2010/wordprocessingCanvas" xmlns:mc="http://schemas.openxmlformats.org/markup-compatibility/2006" xmlns:o="urn:schemas-microsoft-com:office:office" xmlns:r="http://schemas.openxmlformats.org/officeDocument/2006/relationships" xmlns:m="http://schemas.openxmlformats.org/officeDocument/2006/math" xmlns:v="urn:schemas-microsoft-com:vml" xmlns:wp14="http://schemas.microsoft.com/office/word/2010/wordprocessingDrawing" xmlns:wp="http://schemas.openxmlformats.org/drawingml/2006/wordprocessingDrawing" xmlns:w10="urn:schemas-microsoft-com:office:word" xmlns:w="http://schemas.openxmlformats.org/wordprocessingml/2006/main" xmlns:w14="http://schemas.microsoft.com/office/word/2010/wordml" xmlns:wpg="http://schemas.microsoft.com/office/word/2010/wordprocessingGroup" xmlns:wpi="http://schemas.microsoft.com/office/word/2010/wordprocessingInk" xmlns:wne="http://schemas.microsoft.com/office/word/2006/wordml" xmlns:wps="http://schemas.microsoft.com/office/word/2010/wordprocessingShape" mc:Ignorable="w14 wp14">
   <w:body>
     <w:p>
-      <w:bookmarkStart w:id="0" w:name="_GoBack"/>
-      <w:bookmarkEnd w:id="0"/>
+      <w:pPr>
+        <w:jc w:val="center"/>
+      </w:pPr>
       <w:r>
         <w:pict>
           <v:shapetype id="_x0000_t75" coordsize="21600,21600" o:spt="75" o:preferrelative="t" path="m@4@5l@4@11@9@11@9@5xe" filled="f" stroked="f">
@@ -27,14 +28,67 @@
             <o:lock v:ext="edit" aspectratio="t"/>
           </v:shapetype>
           <v:shape id="_x0000_i1025" type="#_x0000_t75" style="width:308.65pt;height:144.4pt">
-            <v:imagedata r:id="rId5" o:title="teste1"/>
+            <v:imagedata r:id="rId5" o:title="Print_Final"/>
+          </v:shape>
+        </w:pict>
+      </w:r>
+    </w:p>
+    <w:p>
+      <w:pPr>
+        <w:jc w:val="center"/>
+      </w:pPr>
+    </w:p>
+    <w:p>
+      <w:pPr>
+        <w:jc w:val="center"/>
+      </w:pPr>
+      <w:r>
+        <w:pict>
+          <v:shape id="_x0000_i1026" type="#_x0000_t75" style="width:308.65pt;height:144.4pt">
+            <v:imagedata r:id="rId5" o:title="Print_Final"/>
+          </v:shape>
+        </w:pict>
+      </w:r>
+    </w:p>
+    <w:p>
+      <w:pPr>
+        <w:jc w:val="center"/>
+      </w:pPr>
+    </w:p>
+    <w:p>
+      <w:pPr>
+        <w:jc w:val="center"/>
+      </w:pPr>
+      <w:bookmarkStart w:id="0" w:name="_GoBack"/>
+      <w:bookmarkEnd w:id="0"/>
+      <w:r>
+        <w:pict>
+          <v:shape id="_x0000_i1027" type="#_x0000_t75" style="width:308.65pt;height:144.4pt">
+            <v:imagedata r:id="rId5" o:title="Print_Final"/>
+          </v:shape>
+        </w:pict>
+      </w:r>
+    </w:p>
+    <w:p>
+      <w:pPr>
+        <w:jc w:val="center"/>
+      </w:pPr>
+    </w:p>
+    <w:p>
+      <w:pPr>
+        <w:jc w:val="center"/>
+      </w:pPr>
+      <w:r>
+        <w:pict>
+          <v:shape id="_x0000_i1028" type="#_x0000_t75" style="width:308.65pt;height:144.4pt">
+            <v:imagedata r:id="rId5" o:title="Print_Final"/>
           </v:shape>
         </w:pict>
       </w:r>
     </w:p>
     <w:sectPr>
       <w:pgSz w:w="12240" w:h="15840"/>
-      <w:pgMar w:top="1440" w:right="1440" w:bottom="1440" w:left="1440" w:header="720" w:footer="720" w:gutter="0"/>
+      <w:pgMar w:top="720" w:right="720" w:bottom="720" w:left="720" w:header="720" w:footer="720" w:gutter="0"/>
       <w:cols w:space="720"/>
       <w:docGrid w:linePitch="360"/>
     </w:sectPr>

</xml_diff>